<commit_message>
Logic LB (http perfecto pero quería cargarlo en caché con Akavache y posteriormente en la lista pero no he conseguido hacerlo, así que lo he dejado cargando la lista directa de la peticion Http)
</commit_message>
<xml_diff>
--- a/XamarinFormsKatas/XamarinFormsKatas/Exercises.docx
+++ b/XamarinFormsKatas/XamarinFormsKatas/Exercises.docx
@@ -1022,7 +1022,6 @@
       <w:r>
         <w:br/>
       </w:r>
-      <w:bookmarkStart w:id="0" w:name="_GoBack"/>
       <w:r>
         <w:rPr>
           <w:b/>
@@ -1074,93 +1073,178 @@
         </w:rPr>
         <w:t>l.</w:t>
       </w:r>
-      <w:bookmarkEnd w:id="0"/>
     </w:p>
     <w:p>
       <w:r>
         <w:br/>
       </w:r>
       <w:r>
+        <w:rPr>
+          <w:b/>
+          <w:bCs/>
+        </w:rPr>
         <w:t>w</w:t>
       </w:r>
       <w:r>
-        <w:t xml:space="preserve">) </w:t>
-      </w:r>
-      <w:r>
+        <w:rPr>
+          <w:b/>
+          <w:bCs/>
+        </w:rPr>
+        <w:t xml:space="preserve">) </w:t>
+      </w:r>
+      <w:r>
+        <w:rPr>
+          <w:b/>
+          <w:bCs/>
+        </w:rPr>
         <w:t xml:space="preserve">Crea una pantalla donde tengas </w:t>
       </w:r>
       <w:r>
+        <w:rPr>
+          <w:b/>
+          <w:bCs/>
+        </w:rPr>
         <w:t>cuatro</w:t>
       </w:r>
       <w:r>
+        <w:rPr>
+          <w:b/>
+          <w:bCs/>
+        </w:rPr>
         <w:t xml:space="preserve"> </w:t>
       </w:r>
       <w:proofErr w:type="spellStart"/>
       <w:r>
         <w:rPr>
+          <w:b/>
+          <w:bCs/>
           <w:i/>
         </w:rPr>
         <w:t>switch</w:t>
       </w:r>
       <w:proofErr w:type="spellEnd"/>
       <w:r>
+        <w:rPr>
+          <w:b/>
+          <w:bCs/>
+        </w:rPr>
         <w:t xml:space="preserve"> </w:t>
       </w:r>
       <w:r>
+        <w:rPr>
+          <w:b/>
+          <w:bCs/>
+        </w:rPr>
         <w:t xml:space="preserve">en cada uno se selecciona </w:t>
       </w:r>
       <w:proofErr w:type="spellStart"/>
       <w:r>
+        <w:rPr>
+          <w:b/>
+          <w:bCs/>
+        </w:rPr>
         <w:t>entry</w:t>
       </w:r>
       <w:proofErr w:type="spellEnd"/>
       <w:r>
+        <w:rPr>
+          <w:b/>
+          <w:bCs/>
+        </w:rPr>
         <w:t xml:space="preserve">, </w:t>
       </w:r>
       <w:proofErr w:type="spellStart"/>
       <w:r>
+        <w:rPr>
+          <w:b/>
+          <w:bCs/>
+        </w:rPr>
         <w:t>label</w:t>
       </w:r>
       <w:proofErr w:type="spellEnd"/>
       <w:r>
+        <w:rPr>
+          <w:b/>
+          <w:bCs/>
+        </w:rPr>
         <w:t xml:space="preserve">, </w:t>
       </w:r>
       <w:proofErr w:type="spellStart"/>
       <w:r>
+        <w:rPr>
+          <w:b/>
+          <w:bCs/>
+        </w:rPr>
         <w:t>button</w:t>
       </w:r>
       <w:proofErr w:type="spellEnd"/>
       <w:r>
+        <w:rPr>
+          <w:b/>
+          <w:bCs/>
+        </w:rPr>
         <w:t xml:space="preserve"> y </w:t>
       </w:r>
       <w:proofErr w:type="spellStart"/>
       <w:r>
+        <w:rPr>
+          <w:b/>
+          <w:bCs/>
+        </w:rPr>
         <w:t>activity</w:t>
       </w:r>
       <w:proofErr w:type="spellEnd"/>
       <w:r>
+        <w:rPr>
+          <w:b/>
+          <w:bCs/>
+        </w:rPr>
         <w:t xml:space="preserve"> </w:t>
       </w:r>
       <w:proofErr w:type="spellStart"/>
       <w:r>
+        <w:rPr>
+          <w:b/>
+          <w:bCs/>
+        </w:rPr>
         <w:t>indicator</w:t>
       </w:r>
       <w:proofErr w:type="spellEnd"/>
       <w:r>
+        <w:rPr>
+          <w:b/>
+          <w:bCs/>
+        </w:rPr>
         <w:t xml:space="preserve">. Pon un botón también. Navega a una nueva pantalla </w:t>
       </w:r>
       <w:r>
+        <w:rPr>
+          <w:b/>
+          <w:bCs/>
+        </w:rPr>
         <w:t xml:space="preserve">y muestra los elementos que tengan solo tengan el </w:t>
       </w:r>
       <w:proofErr w:type="spellStart"/>
       <w:r>
+        <w:rPr>
+          <w:b/>
+          <w:bCs/>
+        </w:rPr>
         <w:t>switch</w:t>
       </w:r>
       <w:proofErr w:type="spellEnd"/>
       <w:r>
+        <w:rPr>
+          <w:b/>
+          <w:bCs/>
+        </w:rPr>
         <w:t xml:space="preserve"> seleccionado</w:t>
       </w:r>
       <w:r>
+        <w:rPr>
+          <w:b/>
+          <w:bCs/>
+        </w:rPr>
         <w:t>.</w:t>
       </w:r>
       <w:r>
@@ -1170,36 +1254,74 @@
         <w:br/>
       </w:r>
       <w:r>
+        <w:rPr>
+          <w:b/>
+          <w:bCs/>
+        </w:rPr>
         <w:t>x</w:t>
       </w:r>
       <w:r>
-        <w:t xml:space="preserve">) </w:t>
-      </w:r>
-      <w:r>
+        <w:rPr>
+          <w:b/>
+          <w:bCs/>
+        </w:rPr>
+        <w:t xml:space="preserve">) </w:t>
+      </w:r>
+      <w:r>
+        <w:rPr>
+          <w:b/>
+          <w:bCs/>
+        </w:rPr>
         <w:t xml:space="preserve">Crea un cuadro de texto </w:t>
       </w:r>
       <w:proofErr w:type="gramStart"/>
       <w:r>
+        <w:rPr>
+          <w:b/>
+          <w:bCs/>
+        </w:rPr>
         <w:t>que</w:t>
       </w:r>
       <w:proofErr w:type="gramEnd"/>
       <w:r>
+        <w:rPr>
+          <w:b/>
+          <w:bCs/>
+        </w:rPr>
         <w:t xml:space="preserve"> al pulsar sobre </w:t>
       </w:r>
       <w:r>
+        <w:rPr>
+          <w:b/>
+          <w:bCs/>
+        </w:rPr>
         <w:t>é</w:t>
       </w:r>
       <w:r>
+        <w:rPr>
+          <w:b/>
+          <w:bCs/>
+        </w:rPr>
         <w:t xml:space="preserve">l, aparezca un </w:t>
       </w:r>
       <w:proofErr w:type="spellStart"/>
       <w:r>
+        <w:rPr>
+          <w:b/>
+          <w:bCs/>
+        </w:rPr>
         <w:t>picker</w:t>
       </w:r>
       <w:proofErr w:type="spellEnd"/>
       <w:r>
+        <w:rPr>
+          <w:b/>
+          <w:bCs/>
+        </w:rPr>
         <w:t xml:space="preserve"> y nos permita seleccionar una de las opciones.</w:t>
       </w:r>
+      <w:bookmarkStart w:id="0" w:name="_GoBack"/>
+      <w:bookmarkEnd w:id="0"/>
     </w:p>
     <w:p/>
     <w:p>

</xml_diff>

<commit_message>
Parte U -> Mapas. Mejora de Parte A.
</commit_message>
<xml_diff>
--- a/XamarinFormsKatas/XamarinFormsKatas/Exercises.docx
+++ b/XamarinFormsKatas/XamarinFormsKatas/Exercises.docx
@@ -589,17 +589,29 @@
         <w:br/>
       </w:r>
       <w:r>
+        <w:rPr>
+          <w:color w:val="FF0000"/>
+        </w:rPr>
         <w:lastRenderedPageBreak/>
         <w:t>o</w:t>
       </w:r>
       <w:r>
-        <w:t xml:space="preserve">) </w:t>
-      </w:r>
-      <w:r>
+        <w:rPr>
+          <w:color w:val="FF0000"/>
+        </w:rPr>
+        <w:t xml:space="preserve">) </w:t>
+      </w:r>
+      <w:r>
+        <w:rPr>
+          <w:color w:val="FF0000"/>
+        </w:rPr>
         <w:t xml:space="preserve">Haz que cuando se pulse el botón atrás físico del teléfono que se muestre un cuadro de mensaje que diga. </w:t>
       </w:r>
       <w:proofErr w:type="gramStart"/>
       <w:r>
+        <w:rPr>
+          <w:color w:val="FF0000"/>
+        </w:rPr>
         <w:t>Seguro que quieres salir?</w:t>
       </w:r>
       <w:proofErr w:type="gramEnd"/>
@@ -714,34 +726,61 @@
         <w:br/>
       </w:r>
       <w:r>
+        <w:rPr>
+          <w:color w:val="FF0000"/>
+        </w:rPr>
         <w:t>t</w:t>
       </w:r>
       <w:r>
-        <w:t xml:space="preserve">) </w:t>
-      </w:r>
-      <w:r>
+        <w:rPr>
+          <w:color w:val="FF0000"/>
+        </w:rPr>
+        <w:t xml:space="preserve">) </w:t>
+      </w:r>
+      <w:r>
+        <w:rPr>
+          <w:color w:val="FF0000"/>
+        </w:rPr>
         <w:t xml:space="preserve">Crea una clase </w:t>
       </w:r>
       <w:proofErr w:type="gramStart"/>
       <w:r>
+        <w:rPr>
+          <w:color w:val="FF0000"/>
+        </w:rPr>
         <w:t xml:space="preserve">deportista  </w:t>
       </w:r>
       <w:r>
+        <w:rPr>
+          <w:color w:val="FF0000"/>
+        </w:rPr>
         <w:t>con</w:t>
       </w:r>
       <w:proofErr w:type="gramEnd"/>
       <w:r>
+        <w:rPr>
+          <w:color w:val="FF0000"/>
+        </w:rPr>
         <w:t xml:space="preserve"> los valores de:</w:t>
       </w:r>
       <w:r>
+        <w:rPr>
+          <w:color w:val="FF0000"/>
+        </w:rPr>
         <w:t xml:space="preserve"> puntuación, nombre, deporte y edad. Estos deben mostrarse en una </w:t>
       </w:r>
       <w:proofErr w:type="spellStart"/>
       <w:r>
+        <w:rPr>
+          <w:color w:val="FF0000"/>
+        </w:rPr>
         <w:t>grid</w:t>
       </w:r>
       <w:proofErr w:type="spellEnd"/>
       <w:r>
+        <w:rPr>
+          <w:color w:val="FF0000"/>
+        </w:rPr>
         <w:t xml:space="preserve">. </w:t>
       </w:r>
       <w:r>
@@ -766,33 +805,59 @@
         <w:br/>
       </w:r>
       <w:r>
+        <w:rPr>
+          <w:color w:val="FF0000"/>
+        </w:rPr>
         <w:t>u</w:t>
       </w:r>
       <w:r>
-        <w:t xml:space="preserve">) </w:t>
-      </w:r>
-      <w:r>
+        <w:rPr>
+          <w:color w:val="FF0000"/>
+        </w:rPr>
+        <w:t xml:space="preserve">) </w:t>
+      </w:r>
+      <w:r>
+        <w:rPr>
+          <w:color w:val="FF0000"/>
+        </w:rPr>
         <w:t xml:space="preserve">Crea un mapa y muestra la ubicación del estadio del Betis o el Sevilla y la </w:t>
       </w:r>
       <w:proofErr w:type="gramStart"/>
       <w:r>
+        <w:rPr>
+          <w:color w:val="FF0000"/>
+        </w:rPr>
         <w:t>ubicación  del</w:t>
       </w:r>
       <w:proofErr w:type="gramEnd"/>
       <w:r>
+        <w:rPr>
+          <w:color w:val="FF0000"/>
+        </w:rPr>
         <w:t xml:space="preserve"> </w:t>
       </w:r>
       <w:proofErr w:type="spellStart"/>
       <w:r>
+        <w:rPr>
+          <w:color w:val="FF0000"/>
+        </w:rPr>
         <w:t>F</w:t>
       </w:r>
       <w:r>
+        <w:rPr>
+          <w:color w:val="FF0000"/>
+        </w:rPr>
         <w:t>esac</w:t>
       </w:r>
       <w:proofErr w:type="spellEnd"/>
       <w:r>
+        <w:rPr>
+          <w:color w:val="FF0000"/>
+        </w:rPr>
         <w:t>. En el mismo.</w:t>
       </w:r>
+      <w:bookmarkStart w:id="0" w:name="_GoBack"/>
+      <w:bookmarkEnd w:id="0"/>
       <w:r>
         <w:br/>
       </w:r>
@@ -995,8 +1060,6 @@
         </w:rPr>
         <w:t xml:space="preserve"> y nos permita seleccionar una de las opciones.</w:t>
       </w:r>
-      <w:bookmarkStart w:id="0" w:name="_GoBack"/>
-      <w:bookmarkEnd w:id="0"/>
     </w:p>
     <w:p/>
     <w:p>

</xml_diff>

<commit_message>
Parte LB -> Carga de Json con Http.
</commit_message>
<xml_diff>
--- a/XamarinFormsKatas/XamarinFormsKatas/Exercises.docx
+++ b/XamarinFormsKatas/XamarinFormsKatas/Exercises.docx
@@ -223,8 +223,6 @@
         </w:rPr>
         <w:t>Añadir una cabecera al listado que este compuesto por un cuadro de búsqueda. En ese cuadro de búsqueda filtrar los elementos que coinciden con el nombre</w:t>
       </w:r>
-      <w:bookmarkStart w:id="0" w:name="_GoBack"/>
-      <w:bookmarkEnd w:id="0"/>
       <w:r>
         <w:br/>
       </w:r>
@@ -1178,38 +1176,67 @@
         <w:br/>
       </w:r>
       <w:r>
+        <w:rPr>
+          <w:color w:val="FF0000"/>
+        </w:rPr>
         <w:t>la</w:t>
       </w:r>
       <w:r>
-        <w:t xml:space="preserve">) </w:t>
-      </w:r>
-      <w:r>
+        <w:rPr>
+          <w:color w:val="FF0000"/>
+        </w:rPr>
+        <w:t xml:space="preserve">) </w:t>
+      </w:r>
+      <w:r>
+        <w:rPr>
+          <w:color w:val="FF0000"/>
+        </w:rPr>
         <w:t xml:space="preserve">Crea un </w:t>
       </w:r>
       <w:proofErr w:type="spellStart"/>
       <w:r>
+        <w:rPr>
+          <w:color w:val="FF0000"/>
+        </w:rPr>
         <w:t>baseviewmodel</w:t>
       </w:r>
       <w:proofErr w:type="spellEnd"/>
       <w:r>
+        <w:rPr>
+          <w:color w:val="FF0000"/>
+        </w:rPr>
         <w:t xml:space="preserve"> que implemente </w:t>
       </w:r>
       <w:proofErr w:type="spellStart"/>
       <w:r>
+        <w:rPr>
+          <w:color w:val="FF0000"/>
+        </w:rPr>
         <w:t>on</w:t>
       </w:r>
       <w:proofErr w:type="spellEnd"/>
       <w:r>
+        <w:rPr>
+          <w:color w:val="FF0000"/>
+        </w:rPr>
         <w:t xml:space="preserve"> </w:t>
       </w:r>
       <w:proofErr w:type="spellStart"/>
       <w:r>
+        <w:rPr>
+          <w:color w:val="FF0000"/>
+        </w:rPr>
         <w:t>property</w:t>
       </w:r>
       <w:proofErr w:type="spellEnd"/>
       <w:r>
+        <w:rPr>
+          <w:color w:val="FF0000"/>
+        </w:rPr>
         <w:t>.</w:t>
       </w:r>
+      <w:bookmarkStart w:id="0" w:name="_GoBack"/>
+      <w:bookmarkEnd w:id="0"/>
       <w:r>
         <w:br/>
       </w:r>

</xml_diff>

<commit_message>
UI S Finalizado y R Casi.
</commit_message>
<xml_diff>
--- a/XamarinFormsKatas/XamarinFormsKatas/Exercises.docx
+++ b/XamarinFormsKatas/XamarinFormsKatas/Exercises.docx
@@ -1320,8 +1320,6 @@
         </w:rPr>
         <w:t xml:space="preserve"> y nos permita seleccionar una de las opciones.</w:t>
       </w:r>
-      <w:bookmarkStart w:id="0" w:name="_GoBack"/>
-      <w:bookmarkEnd w:id="0"/>
     </w:p>
     <w:p/>
     <w:p>
@@ -1461,12 +1459,24 @@
         <w:br/>
       </w:r>
       <w:r>
+        <w:rPr>
+          <w:b/>
+          <w:bCs/>
+        </w:rPr>
         <w:t>lb</w:t>
       </w:r>
       <w:r>
-        <w:t xml:space="preserve">) </w:t>
-      </w:r>
-      <w:r>
+        <w:rPr>
+          <w:b/>
+          <w:bCs/>
+        </w:rPr>
+        <w:t xml:space="preserve">) </w:t>
+      </w:r>
+      <w:r>
+        <w:rPr>
+          <w:b/>
+          <w:bCs/>
+        </w:rPr>
         <w:t xml:space="preserve">Descarga los datos de </w:t>
       </w:r>
       <w:hyperlink r:id="rId4" w:history="1">
@@ -1474,6 +1484,8 @@
           <w:rPr>
             <w:rStyle w:val="Hipervnculo"/>
             <w:rFonts w:ascii="&amp;quot" w:hAnsi="&amp;quot"/>
+            <w:b/>
+            <w:bCs/>
             <w:color w:val="186AC1"/>
             <w:bdr w:val="none" w:sz="0" w:space="0" w:color="auto" w:frame="1"/>
           </w:rPr>
@@ -1483,19 +1495,31 @@
       <w:r>
         <w:rPr>
           <w:rFonts w:ascii="Segoe UI" w:hAnsi="Segoe UI" w:cs="Segoe UI"/>
+          <w:b/>
+          <w:bCs/>
           <w:color w:val="4E5758"/>
         </w:rPr>
         <w:t xml:space="preserve"> </w:t>
       </w:r>
       <w:r>
+        <w:rPr>
+          <w:b/>
+          <w:bCs/>
+        </w:rPr>
         <w:t xml:space="preserve"> y muestra </w:t>
       </w:r>
       <w:r>
+        <w:rPr>
+          <w:b/>
+          <w:bCs/>
+        </w:rPr>
         <w:t>los elementos en una lista.</w:t>
       </w:r>
       <w:r>
         <w:br/>
       </w:r>
+      <w:bookmarkStart w:id="0" w:name="_GoBack"/>
+      <w:bookmarkEnd w:id="0"/>
       <w:r>
         <w:br/>
       </w:r>

</xml_diff>

<commit_message>
Parte LD. Navegacion MVVM.
</commit_message>
<xml_diff>
--- a/XamarinFormsKatas/XamarinFormsKatas/Exercises.docx
+++ b/XamarinFormsKatas/XamarinFormsKatas/Exercises.docx
@@ -1343,28 +1343,37 @@
         </w:rPr>
         <w:t>)</w:t>
       </w:r>
+      <w:r>
+        <w:br/>
+      </w:r>
+      <w:r>
+        <w:br/>
+      </w:r>
+      <w:proofErr w:type="spellStart"/>
+      <w:r>
+        <w:rPr>
+          <w:color w:val="FF0000"/>
+        </w:rPr>
+        <w:t>ld</w:t>
+      </w:r>
+      <w:proofErr w:type="spellEnd"/>
+      <w:r>
+        <w:rPr>
+          <w:color w:val="FF0000"/>
+        </w:rPr>
+        <w:t xml:space="preserve">) </w:t>
+      </w:r>
+      <w:r>
+        <w:rPr>
+          <w:color w:val="FF0000"/>
+        </w:rPr>
+        <w:t>Crear un comando que lo asocies a un botón. Este comando navega a una nueva página y esta le pasa un parámetro que anteriormente introducimos en un cuadro de texto.</w:t>
+      </w:r>
+      <w:r>
+        <w:br/>
+      </w:r>
       <w:bookmarkStart w:id="0" w:name="_GoBack"/>
       <w:bookmarkEnd w:id="0"/>
-      <w:r>
-        <w:br/>
-      </w:r>
-      <w:r>
-        <w:br/>
-      </w:r>
-      <w:proofErr w:type="spellStart"/>
-      <w:r>
-        <w:t>ld</w:t>
-      </w:r>
-      <w:proofErr w:type="spellEnd"/>
-      <w:r>
-        <w:t xml:space="preserve">) </w:t>
-      </w:r>
-      <w:r>
-        <w:t>Crear un comando que lo asocies a un botón. Este comando navega a una nueva página y esta le pasa un parámetro que anteriormente introducimos en un cuadro de texto.</w:t>
-      </w:r>
-      <w:r>
-        <w:br/>
-      </w:r>
       <w:r>
         <w:br/>
       </w:r>

</xml_diff>

<commit_message>
Kata Logic LC Finalizado.
</commit_message>
<xml_diff>
--- a/XamarinFormsKatas/XamarinFormsKatas/Exercises.docx
+++ b/XamarinFormsKatas/XamarinFormsKatas/Exercises.docx
@@ -874,30 +874,64 @@
       <w:r>
         <w:br/>
       </w:r>
-      <w:r>
+      <w:bookmarkStart w:id="0" w:name="_GoBack"/>
+      <w:r>
+        <w:rPr>
+          <w:b/>
+          <w:bCs/>
+        </w:rPr>
         <w:t>r</w:t>
       </w:r>
       <w:r>
-        <w:t xml:space="preserve">) </w:t>
-      </w:r>
-      <w:r>
+        <w:rPr>
+          <w:b/>
+          <w:bCs/>
+        </w:rPr>
+        <w:t xml:space="preserve">) </w:t>
+      </w:r>
+      <w:r>
+        <w:rPr>
+          <w:b/>
+          <w:bCs/>
+        </w:rPr>
         <w:t>Crea un listado de clientes y proveedores. En ese listado de deben mostrar cuando sea un cliente nombre y DNI y cuando sea proveedor nombre y producto que provee.</w:t>
       </w:r>
       <w:r>
-        <w:br/>
-      </w:r>
-      <w:r>
-        <w:br/>
-      </w:r>
-      <w:r>
+        <w:rPr>
+          <w:b/>
+          <w:bCs/>
+        </w:rPr>
+        <w:br/>
+      </w:r>
+      <w:r>
+        <w:rPr>
+          <w:b/>
+          <w:bCs/>
+        </w:rPr>
+        <w:br/>
+      </w:r>
+      <w:r>
+        <w:rPr>
+          <w:b/>
+          <w:bCs/>
+        </w:rPr>
         <w:t>s</w:t>
       </w:r>
       <w:r>
-        <w:t xml:space="preserve">) </w:t>
-      </w:r>
-      <w:r>
+        <w:rPr>
+          <w:b/>
+          <w:bCs/>
+        </w:rPr>
+        <w:t xml:space="preserve">) </w:t>
+      </w:r>
+      <w:r>
+        <w:rPr>
+          <w:b/>
+          <w:bCs/>
+        </w:rPr>
         <w:t>Divide una pantalla en cuatro partes y que cada una tenga un color.</w:t>
       </w:r>
+      <w:bookmarkEnd w:id="0"/>
       <w:r>
         <w:br/>
       </w:r>
@@ -1518,8 +1552,6 @@
       <w:r>
         <w:br/>
       </w:r>
-      <w:bookmarkStart w:id="0" w:name="_GoBack"/>
-      <w:bookmarkEnd w:id="0"/>
       <w:r>
         <w:br/>
       </w:r>

</xml_diff>

<commit_message>
Kata UI T Finalizado.
</commit_message>
<xml_diff>
--- a/XamarinFormsKatas/XamarinFormsKatas/Exercises.docx
+++ b/XamarinFormsKatas/XamarinFormsKatas/Exercises.docx
@@ -874,7 +874,6 @@
       <w:r>
         <w:br/>
       </w:r>
-      <w:bookmarkStart w:id="0" w:name="_GoBack"/>
       <w:r>
         <w:rPr>
           <w:b/>
@@ -931,7 +930,6 @@
         </w:rPr>
         <w:t>Divide una pantalla en cuatro partes y que cada una tenga un color.</w:t>
       </w:r>
-      <w:bookmarkEnd w:id="0"/>
       <w:r>
         <w:br/>
       </w:r>
@@ -1454,36 +1452,72 @@
         <w:br/>
       </w:r>
       <w:r>
+        <w:rPr>
+          <w:b/>
+          <w:bCs/>
+        </w:rPr>
         <w:t>la</w:t>
       </w:r>
       <w:r>
-        <w:t xml:space="preserve">) </w:t>
-      </w:r>
-      <w:r>
+        <w:rPr>
+          <w:b/>
+          <w:bCs/>
+        </w:rPr>
+        <w:t xml:space="preserve">) </w:t>
+      </w:r>
+      <w:r>
+        <w:rPr>
+          <w:b/>
+          <w:bCs/>
+        </w:rPr>
         <w:t xml:space="preserve">Crea un </w:t>
       </w:r>
       <w:proofErr w:type="spellStart"/>
       <w:r>
+        <w:rPr>
+          <w:b/>
+          <w:bCs/>
+        </w:rPr>
         <w:t>baseviewmodel</w:t>
       </w:r>
       <w:proofErr w:type="spellEnd"/>
       <w:r>
+        <w:rPr>
+          <w:b/>
+          <w:bCs/>
+        </w:rPr>
         <w:t xml:space="preserve"> que implemente </w:t>
       </w:r>
       <w:proofErr w:type="spellStart"/>
       <w:r>
+        <w:rPr>
+          <w:b/>
+          <w:bCs/>
+        </w:rPr>
         <w:t>on</w:t>
       </w:r>
       <w:proofErr w:type="spellEnd"/>
       <w:r>
+        <w:rPr>
+          <w:b/>
+          <w:bCs/>
+        </w:rPr>
         <w:t xml:space="preserve"> </w:t>
       </w:r>
       <w:proofErr w:type="spellStart"/>
       <w:r>
+        <w:rPr>
+          <w:b/>
+          <w:bCs/>
+        </w:rPr>
         <w:t>property</w:t>
       </w:r>
       <w:proofErr w:type="spellEnd"/>
       <w:r>
+        <w:rPr>
+          <w:b/>
+          <w:bCs/>
+        </w:rPr>
         <w:t>.</w:t>
       </w:r>
       <w:r>
@@ -1557,29 +1591,57 @@
       </w:r>
       <w:proofErr w:type="spellStart"/>
       <w:r>
+        <w:rPr>
+          <w:b/>
+          <w:bCs/>
+        </w:rPr>
         <w:t>lc</w:t>
       </w:r>
       <w:proofErr w:type="spellEnd"/>
       <w:r>
-        <w:t xml:space="preserve">) </w:t>
-      </w:r>
-      <w:r>
+        <w:rPr>
+          <w:b/>
+          <w:bCs/>
+        </w:rPr>
+        <w:t xml:space="preserve">) </w:t>
+      </w:r>
+      <w:r>
+        <w:rPr>
+          <w:b/>
+          <w:bCs/>
+        </w:rPr>
         <w:t xml:space="preserve">Crea un comando que lo asocies a un botón. Este comando tiene que mostrar un cuadro de mensaje con cualquier texto. (Todo desde el </w:t>
       </w:r>
       <w:proofErr w:type="spellStart"/>
       <w:r>
+        <w:rPr>
+          <w:b/>
+          <w:bCs/>
+        </w:rPr>
         <w:t>view</w:t>
       </w:r>
       <w:proofErr w:type="spellEnd"/>
       <w:r>
+        <w:rPr>
+          <w:b/>
+          <w:bCs/>
+        </w:rPr>
         <w:t xml:space="preserve"> </w:t>
       </w:r>
       <w:proofErr w:type="spellStart"/>
       <w:r>
+        <w:rPr>
+          <w:b/>
+          <w:bCs/>
+        </w:rPr>
         <w:t>model</w:t>
       </w:r>
       <w:proofErr w:type="spellEnd"/>
       <w:r>
+        <w:rPr>
+          <w:b/>
+          <w:bCs/>
+        </w:rPr>
         <w:t>)</w:t>
       </w:r>
       <w:r>
@@ -1599,6 +1661,8 @@
       <w:r>
         <w:t>Crear un comando que lo asocies a un botón. Este comando navega a una nueva página y esta le pasa un parámetro que anteriormente introducimos en un cuadro de texto.</w:t>
       </w:r>
+      <w:bookmarkStart w:id="0" w:name="_GoBack"/>
+      <w:bookmarkEnd w:id="0"/>
       <w:r>
         <w:br/>
       </w:r>

</xml_diff>

<commit_message>
Kata Logic LF Finalizado.
</commit_message>
<xml_diff>
--- a/XamarinFormsKatas/XamarinFormsKatas/Exercises.docx
+++ b/XamarinFormsKatas/XamarinFormsKatas/Exercises.docx
@@ -937,36 +937,77 @@
         <w:br/>
       </w:r>
       <w:r>
+        <w:rPr>
+          <w:b/>
+          <w:bCs/>
+        </w:rPr>
         <w:t>t</w:t>
       </w:r>
       <w:r>
-        <w:t xml:space="preserve">) </w:t>
-      </w:r>
-      <w:r>
+        <w:rPr>
+          <w:b/>
+          <w:bCs/>
+        </w:rPr>
+        <w:t xml:space="preserve">) </w:t>
+      </w:r>
+      <w:r>
+        <w:rPr>
+          <w:b/>
+          <w:bCs/>
+        </w:rPr>
         <w:t xml:space="preserve">Crea una clase </w:t>
       </w:r>
       <w:proofErr w:type="gramStart"/>
       <w:r>
+        <w:rPr>
+          <w:b/>
+          <w:bCs/>
+        </w:rPr>
         <w:t xml:space="preserve">deportista  </w:t>
       </w:r>
       <w:r>
+        <w:rPr>
+          <w:b/>
+          <w:bCs/>
+        </w:rPr>
         <w:t>con</w:t>
       </w:r>
       <w:proofErr w:type="gramEnd"/>
       <w:r>
+        <w:rPr>
+          <w:b/>
+          <w:bCs/>
+        </w:rPr>
         <w:t xml:space="preserve"> los valores de:</w:t>
       </w:r>
       <w:r>
+        <w:rPr>
+          <w:b/>
+          <w:bCs/>
+        </w:rPr>
         <w:t xml:space="preserve"> puntuación, nombre, deporte y edad. Estos deben mostrarse en una </w:t>
       </w:r>
       <w:proofErr w:type="spellStart"/>
       <w:r>
+        <w:rPr>
+          <w:b/>
+          <w:bCs/>
+        </w:rPr>
         <w:t>grid</w:t>
       </w:r>
       <w:proofErr w:type="spellEnd"/>
       <w:r>
-        <w:t xml:space="preserve">. </w:t>
-      </w:r>
+        <w:rPr>
+          <w:b/>
+          <w:bCs/>
+        </w:rPr>
+        <w:t>.</w:t>
+      </w:r>
+      <w:r>
+        <w:t xml:space="preserve"> </w:t>
+      </w:r>
+      <w:bookmarkStart w:id="0" w:name="_GoBack"/>
+      <w:bookmarkEnd w:id="0"/>
       <w:r>
         <w:br/>
       </w:r>
@@ -1661,8 +1702,6 @@
       <w:r>
         <w:t>Crear un comando que lo asocies a un botón. Este comando navega a una nueva página y esta le pasa un parámetro que anteriormente introducimos en un cuadro de texto.</w:t>
       </w:r>
-      <w:bookmarkStart w:id="0" w:name="_GoBack"/>
-      <w:bookmarkEnd w:id="0"/>
       <w:r>
         <w:br/>
       </w:r>

</xml_diff>

<commit_message>
Kata Logic LH Finalizado.
</commit_message>
<xml_diff>
--- a/XamarinFormsKatas/XamarinFormsKatas/Exercises.docx
+++ b/XamarinFormsKatas/XamarinFormsKatas/Exercises.docx
@@ -1006,8 +1006,6 @@
       <w:r>
         <w:t xml:space="preserve"> </w:t>
       </w:r>
-      <w:bookmarkStart w:id="0" w:name="_GoBack"/>
-      <w:bookmarkEnd w:id="0"/>
       <w:r>
         <w:br/>
       </w:r>
@@ -1723,31 +1721,56 @@
       </w:r>
       <w:proofErr w:type="gramEnd"/>
       <w:r>
-        <w:t xml:space="preserve"> de texto cada uno de ellos representa un color base (rojo, azul, verde) al introducir esos valores se debe mostrar un cuadro con el color producido.</w:t>
-      </w:r>
-      <w:r>
-        <w:br/>
-      </w:r>
-      <w:r>
-        <w:br/>
-      </w:r>
-      <w:proofErr w:type="spellStart"/>
-      <w:r>
+        <w:t xml:space="preserve"> de texto cada uno de ellos representa un color base (rojo, azul, verde) al introducir esos valore</w:t>
+      </w:r>
+      <w:bookmarkStart w:id="0" w:name="_GoBack"/>
+      <w:bookmarkEnd w:id="0"/>
+      <w:r>
+        <w:t>s se debe mostrar un cuadro con el color producido.</w:t>
+      </w:r>
+      <w:r>
+        <w:br/>
+      </w:r>
+      <w:r>
+        <w:br/>
+      </w:r>
+      <w:proofErr w:type="spellStart"/>
+      <w:r>
+        <w:rPr>
+          <w:b/>
+          <w:bCs/>
+        </w:rPr>
         <w:t>lf</w:t>
       </w:r>
       <w:proofErr w:type="spellEnd"/>
       <w:r>
-        <w:t xml:space="preserve">) </w:t>
-      </w:r>
-      <w:r>
+        <w:rPr>
+          <w:b/>
+          <w:bCs/>
+        </w:rPr>
+        <w:t xml:space="preserve">) </w:t>
+      </w:r>
+      <w:r>
+        <w:rPr>
+          <w:b/>
+          <w:bCs/>
+        </w:rPr>
         <w:t xml:space="preserve">Tomando el ejercicio de los deportistas, implementarlo todo con </w:t>
       </w:r>
       <w:proofErr w:type="spellStart"/>
       <w:r>
+        <w:rPr>
+          <w:b/>
+          <w:bCs/>
+        </w:rPr>
         <w:t>mvvm</w:t>
       </w:r>
       <w:proofErr w:type="spellEnd"/>
       <w:r>
+        <w:rPr>
+          <w:b/>
+          <w:bCs/>
+        </w:rPr>
         <w:t>.</w:t>
       </w:r>
       <w:r>

</xml_diff>